<commit_message>
Add link on GitHUb
</commit_message>
<xml_diff>
--- a/ПЗ-2_Чумаков/ПЗ-2_Чумаков П.А. Отчёт о работе.docx
+++ b/ПЗ-2_Чумаков/ПЗ-2_Чумаков П.А. Отчёт о работе.docx
@@ -607,17 +607,7 @@
           <w:sz w:val="36"/>
           <w:u w:val="thick"/>
         </w:rPr>
-        <w:t>РАЗВЕТВЛЕННЫ</w:t>
-      </w:r>
-      <w:r>
-        <w:rPr>
-          <w:rFonts w:ascii="Arial" w:hAnsi="Arial"/>
-          <w:b/>
-          <w:w w:val="80"/>
-          <w:sz w:val="36"/>
-          <w:u w:val="thick"/>
-        </w:rPr>
-        <w:t>Х-</w:t>
+        <w:t>РАЗВЕТВЛЕННЫХ-</w:t>
       </w:r>
       <w:r>
         <w:rPr>
@@ -1022,23 +1012,13 @@
               </w:rPr>
               <w:t xml:space="preserve"> </w:t>
             </w:r>
-            <w:proofErr w:type="spellStart"/>
             <w:r>
               <w:rPr>
                 <w:rFonts w:ascii="Times New Roman" w:hAnsi="Times New Roman"/>
                 <w:sz w:val="28"/>
                 <w:u w:val="single"/>
               </w:rPr>
-              <w:t>П</w:t>
-            </w:r>
-            <w:proofErr w:type="spellEnd"/>
-            <w:r>
-              <w:rPr>
-                <w:rFonts w:ascii="Times New Roman" w:hAnsi="Times New Roman"/>
-                <w:sz w:val="28"/>
-                <w:u w:val="single"/>
-              </w:rPr>
-              <w:t>.</w:t>
+              <w:t>П.</w:t>
             </w:r>
             <w:r>
               <w:rPr>
@@ -1095,6 +1075,7 @@
               <w:rPr>
                 <w:b/>
                 <w:sz w:val="42"/>
+                <w:lang w:val="ru-RU"/>
               </w:rPr>
             </w:pPr>
           </w:p>
@@ -1464,7 +1445,7 @@
         <w:spacing w:line="428" w:lineRule="exact"/>
         <w:ind w:left="4232" w:right="2173" w:firstLine="16"/>
         <w:rPr>
-          <w:rFonts w:ascii="Yu Gothic UI" w:hint="eastAsia"/>
+          <w:rFonts w:ascii="Yu Gothic UI"/>
           <w:b/>
           <w:sz w:val="28"/>
         </w:rPr>
@@ -8039,292 +8020,20 @@
       </w:pPr>
       <w:r>
         <w:rPr>
+          <w:rFonts w:asciiTheme="majorHAnsi" w:hAnsiTheme="majorHAnsi" w:cstheme="majorHAnsi"/>
           <w:noProof/>
+          <w:sz w:val="24"/>
+          <w:szCs w:val="24"/>
         </w:rPr>
         <w:lastRenderedPageBreak/>
-        <mc:AlternateContent>
-          <mc:Choice Requires="wps">
-            <w:drawing>
-              <wp:anchor distT="0" distB="0" distL="114300" distR="114300" simplePos="0" relativeHeight="251699200" behindDoc="0" locked="0" layoutInCell="1" allowOverlap="1" wp14:anchorId="1C213FBC" wp14:editId="421DB0A3">
-                <wp:simplePos x="0" y="0"/>
-                <wp:positionH relativeFrom="column">
-                  <wp:posOffset>-3810</wp:posOffset>
-                </wp:positionH>
-                <wp:positionV relativeFrom="paragraph">
-                  <wp:posOffset>6461760</wp:posOffset>
-                </wp:positionV>
-                <wp:extent cx="5534025" cy="635"/>
-                <wp:effectExtent l="0" t="0" r="0" b="0"/>
-                <wp:wrapSquare wrapText="bothSides"/>
-                <wp:docPr id="28" name="Надпись 28"/>
-                <wp:cNvGraphicFramePr/>
-                <a:graphic xmlns:a="http://schemas.openxmlformats.org/drawingml/2006/main">
-                  <a:graphicData uri="http://schemas.microsoft.com/office/word/2010/wordprocessingShape">
-                    <wps:wsp>
-                      <wps:cNvSpPr txBox="1"/>
-                      <wps:spPr>
-                        <a:xfrm>
-                          <a:off x="0" y="0"/>
-                          <a:ext cx="5534025" cy="635"/>
-                        </a:xfrm>
-                        <a:prstGeom prst="rect">
-                          <a:avLst/>
-                        </a:prstGeom>
-                        <a:solidFill>
-                          <a:prstClr val="white"/>
-                        </a:solidFill>
-                        <a:ln>
-                          <a:noFill/>
-                        </a:ln>
-                      </wps:spPr>
-                      <wps:txbx>
-                        <w:txbxContent>
-                          <w:p>
-                            <w:pPr>
-                              <w:pStyle w:val="a7"/>
-                              <w:jc w:val="center"/>
-                              <w:rPr>
-                                <w:rFonts w:asciiTheme="majorHAnsi" w:hAnsiTheme="majorHAnsi" w:cstheme="majorHAnsi"/>
-                                <w:b/>
-                                <w:bCs/>
-                                <w:i w:val="0"/>
-                                <w:iCs w:val="0"/>
-                                <w:noProof/>
-                                <w:color w:val="000000" w:themeColor="text1"/>
-                                <w:sz w:val="20"/>
-                                <w:szCs w:val="20"/>
-                              </w:rPr>
-                            </w:pPr>
-                            <w:r>
-                              <w:rPr>
-                                <w:b/>
-                                <w:bCs/>
-                                <w:i w:val="0"/>
-                                <w:iCs w:val="0"/>
-                                <w:color w:val="000000" w:themeColor="text1"/>
-                                <w:sz w:val="20"/>
-                                <w:szCs w:val="20"/>
-                              </w:rPr>
-                              <w:t xml:space="preserve">Рисунок </w:t>
-                            </w:r>
-                            <w:r>
-                              <w:rPr>
-                                <w:b/>
-                                <w:bCs/>
-                                <w:i w:val="0"/>
-                                <w:iCs w:val="0"/>
-                                <w:color w:val="000000" w:themeColor="text1"/>
-                                <w:sz w:val="20"/>
-                                <w:szCs w:val="20"/>
-                              </w:rPr>
-                              <w:fldChar w:fldCharType="begin"/>
-                            </w:r>
-                            <w:r>
-                              <w:rPr>
-                                <w:b/>
-                                <w:bCs/>
-                                <w:i w:val="0"/>
-                                <w:iCs w:val="0"/>
-                                <w:color w:val="000000" w:themeColor="text1"/>
-                                <w:sz w:val="20"/>
-                                <w:szCs w:val="20"/>
-                              </w:rPr>
-                              <w:instrText xml:space="preserve"> SEQ Рисунок \* ARABIC </w:instrText>
-                            </w:r>
-                            <w:r>
-                              <w:rPr>
-                                <w:b/>
-                                <w:bCs/>
-                                <w:i w:val="0"/>
-                                <w:iCs w:val="0"/>
-                                <w:color w:val="000000" w:themeColor="text1"/>
-                                <w:sz w:val="20"/>
-                                <w:szCs w:val="20"/>
-                              </w:rPr>
-                              <w:fldChar w:fldCharType="separate"/>
-                            </w:r>
-                            <w:r>
-                              <w:rPr>
-                                <w:b/>
-                                <w:bCs/>
-                                <w:i w:val="0"/>
-                                <w:iCs w:val="0"/>
-                                <w:noProof/>
-                                <w:color w:val="000000" w:themeColor="text1"/>
-                                <w:sz w:val="20"/>
-                                <w:szCs w:val="20"/>
-                              </w:rPr>
-                              <w:t>13</w:t>
-                            </w:r>
-                            <w:r>
-                              <w:rPr>
-                                <w:b/>
-                                <w:bCs/>
-                                <w:i w:val="0"/>
-                                <w:iCs w:val="0"/>
-                                <w:color w:val="000000" w:themeColor="text1"/>
-                                <w:sz w:val="20"/>
-                                <w:szCs w:val="20"/>
-                              </w:rPr>
-                              <w:fldChar w:fldCharType="end"/>
-                            </w:r>
-                            <w:r>
-                              <w:rPr>
-                                <w:b/>
-                                <w:bCs/>
-                                <w:i w:val="0"/>
-                                <w:iCs w:val="0"/>
-                                <w:color w:val="000000" w:themeColor="text1"/>
-                                <w:sz w:val="20"/>
-                                <w:szCs w:val="20"/>
-                              </w:rPr>
-                              <w:t>. Блок-схема для задачи 2</w:t>
-                            </w:r>
-                          </w:p>
-                        </w:txbxContent>
-                      </wps:txbx>
-                      <wps:bodyPr rot="0" spcFirstLastPara="0" vertOverflow="overflow" horzOverflow="overflow" vert="horz" wrap="square" lIns="0" tIns="0" rIns="0" bIns="0" numCol="1" spcCol="0" rtlCol="0" fromWordArt="0" anchor="t" anchorCtr="0" forceAA="0" compatLnSpc="1">
-                        <a:prstTxWarp prst="textNoShape">
-                          <a:avLst/>
-                        </a:prstTxWarp>
-                        <a:spAutoFit/>
-                      </wps:bodyPr>
-                    </wps:wsp>
-                  </a:graphicData>
-                </a:graphic>
-              </wp:anchor>
-            </w:drawing>
-          </mc:Choice>
-          <mc:Fallback>
-            <w:pict>
-              <v:shape w14:anchorId="1C213FBC" id="Надпись 28" o:spid="_x0000_s1039" type="#_x0000_t202" style="position:absolute;margin-left:-.3pt;margin-top:508.8pt;width:435.75pt;height:.05pt;z-index:251699200;visibility:visible;mso-wrap-style:square;mso-wrap-distance-left:9pt;mso-wrap-distance-top:0;mso-wrap-distance-right:9pt;mso-wrap-distance-bottom:0;mso-position-horizontal:absolute;mso-position-horizontal-relative:text;mso-position-vertical:absolute;mso-position-vertical-relative:text;v-text-anchor:top" o:gfxdata="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" stroked="f">
-                <v:textbox style="mso-fit-shape-to-text:t" inset="0,0,0,0">
-                  <w:txbxContent>
-                    <w:p>
-                      <w:pPr>
-                        <w:pStyle w:val="a7"/>
-                        <w:jc w:val="center"/>
-                        <w:rPr>
-                          <w:rFonts w:asciiTheme="majorHAnsi" w:hAnsiTheme="majorHAnsi" w:cstheme="majorHAnsi"/>
-                          <w:b/>
-                          <w:bCs/>
-                          <w:i w:val="0"/>
-                          <w:iCs w:val="0"/>
-                          <w:noProof/>
-                          <w:color w:val="000000" w:themeColor="text1"/>
-                          <w:sz w:val="20"/>
-                          <w:szCs w:val="20"/>
-                        </w:rPr>
-                      </w:pPr>
-                      <w:r>
-                        <w:rPr>
-                          <w:b/>
-                          <w:bCs/>
-                          <w:i w:val="0"/>
-                          <w:iCs w:val="0"/>
-                          <w:color w:val="000000" w:themeColor="text1"/>
-                          <w:sz w:val="20"/>
-                          <w:szCs w:val="20"/>
-                        </w:rPr>
-                        <w:t xml:space="preserve">Рисунок </w:t>
-                      </w:r>
-                      <w:r>
-                        <w:rPr>
-                          <w:b/>
-                          <w:bCs/>
-                          <w:i w:val="0"/>
-                          <w:iCs w:val="0"/>
-                          <w:color w:val="000000" w:themeColor="text1"/>
-                          <w:sz w:val="20"/>
-                          <w:szCs w:val="20"/>
-                        </w:rPr>
-                        <w:fldChar w:fldCharType="begin"/>
-                      </w:r>
-                      <w:r>
-                        <w:rPr>
-                          <w:b/>
-                          <w:bCs/>
-                          <w:i w:val="0"/>
-                          <w:iCs w:val="0"/>
-                          <w:color w:val="000000" w:themeColor="text1"/>
-                          <w:sz w:val="20"/>
-                          <w:szCs w:val="20"/>
-                        </w:rPr>
-                        <w:instrText xml:space="preserve"> SEQ Рисунок \* ARABIC </w:instrText>
-                      </w:r>
-                      <w:r>
-                        <w:rPr>
-                          <w:b/>
-                          <w:bCs/>
-                          <w:i w:val="0"/>
-                          <w:iCs w:val="0"/>
-                          <w:color w:val="000000" w:themeColor="text1"/>
-                          <w:sz w:val="20"/>
-                          <w:szCs w:val="20"/>
-                        </w:rPr>
-                        <w:fldChar w:fldCharType="separate"/>
-                      </w:r>
-                      <w:r>
-                        <w:rPr>
-                          <w:b/>
-                          <w:bCs/>
-                          <w:i w:val="0"/>
-                          <w:iCs w:val="0"/>
-                          <w:noProof/>
-                          <w:color w:val="000000" w:themeColor="text1"/>
-                          <w:sz w:val="20"/>
-                          <w:szCs w:val="20"/>
-                        </w:rPr>
-                        <w:t>13</w:t>
-                      </w:r>
-                      <w:r>
-                        <w:rPr>
-                          <w:b/>
-                          <w:bCs/>
-                          <w:i w:val="0"/>
-                          <w:iCs w:val="0"/>
-                          <w:color w:val="000000" w:themeColor="text1"/>
-                          <w:sz w:val="20"/>
-                          <w:szCs w:val="20"/>
-                        </w:rPr>
-                        <w:fldChar w:fldCharType="end"/>
-                      </w:r>
-                      <w:r>
-                        <w:rPr>
-                          <w:b/>
-                          <w:bCs/>
-                          <w:i w:val="0"/>
-                          <w:iCs w:val="0"/>
-                          <w:color w:val="000000" w:themeColor="text1"/>
-                          <w:sz w:val="20"/>
-                          <w:szCs w:val="20"/>
-                        </w:rPr>
-                        <w:t>. Блок-схема для задачи 2</w:t>
-                      </w:r>
-                    </w:p>
-                  </w:txbxContent>
-                </v:textbox>
-                <w10:wrap type="square"/>
-              </v:shape>
-            </w:pict>
-          </mc:Fallback>
-        </mc:AlternateContent>
-      </w:r>
-      <w:r>
-        <w:rPr>
-          <w:rFonts w:asciiTheme="majorHAnsi" w:hAnsiTheme="majorHAnsi" w:cstheme="majorHAnsi"/>
-          <w:noProof/>
-          <w:sz w:val="24"/>
-          <w:szCs w:val="24"/>
-        </w:rPr>
         <w:drawing>
-          <wp:anchor distT="0" distB="0" distL="114300" distR="114300" simplePos="0" relativeHeight="251697152" behindDoc="0" locked="0" layoutInCell="1" allowOverlap="1" wp14:anchorId="1F494119" wp14:editId="14552CA8">
+          <wp:anchor distT="0" distB="0" distL="114300" distR="114300" simplePos="0" relativeHeight="251697152" behindDoc="0" locked="0" layoutInCell="1" allowOverlap="1" wp14:anchorId="1F494119" wp14:editId="4D76674C">
             <wp:simplePos x="0" y="0"/>
-            <wp:positionH relativeFrom="column">
-              <wp:posOffset>-3810</wp:posOffset>
+            <wp:positionH relativeFrom="margin">
+              <wp:align>left</wp:align>
             </wp:positionH>
             <wp:positionV relativeFrom="paragraph">
-              <wp:posOffset>3810</wp:posOffset>
+              <wp:posOffset>0</wp:posOffset>
             </wp:positionV>
             <wp:extent cx="5534025" cy="6400800"/>
             <wp:effectExtent l="0" t="0" r="9525" b="0"/>
@@ -8373,6 +8082,369 @@
             </a:graphic>
           </wp:anchor>
         </w:drawing>
+      </w:r>
+    </w:p>
+    <w:p>
+      <w:pPr>
+        <w:widowControl/>
+        <w:autoSpaceDE/>
+        <w:autoSpaceDN/>
+        <w:spacing w:after="160" w:line="259" w:lineRule="auto"/>
+        <w:rPr>
+          <w:rFonts w:asciiTheme="majorHAnsi" w:hAnsiTheme="majorHAnsi" w:cstheme="majorHAnsi"/>
+          <w:sz w:val="24"/>
+          <w:szCs w:val="24"/>
+        </w:rPr>
+      </w:pPr>
+      <w:r>
+        <w:rPr>
+          <w:noProof/>
+        </w:rPr>
+        <mc:AlternateContent>
+          <mc:Choice Requires="wps">
+            <w:drawing>
+              <wp:anchor distT="0" distB="0" distL="114300" distR="114300" simplePos="0" relativeHeight="251699200" behindDoc="0" locked="0" layoutInCell="1" allowOverlap="1" wp14:anchorId="1C213FBC" wp14:editId="28677645">
+                <wp:simplePos x="0" y="0"/>
+                <wp:positionH relativeFrom="page">
+                  <wp:align>center</wp:align>
+                </wp:positionH>
+                <wp:positionV relativeFrom="paragraph">
+                  <wp:posOffset>6188075</wp:posOffset>
+                </wp:positionV>
+                <wp:extent cx="5534025" cy="635"/>
+                <wp:effectExtent l="0" t="0" r="9525" b="0"/>
+                <wp:wrapSquare wrapText="bothSides"/>
+                <wp:docPr id="28" name="Надпись 28"/>
+                <wp:cNvGraphicFramePr/>
+                <a:graphic xmlns:a="http://schemas.openxmlformats.org/drawingml/2006/main">
+                  <a:graphicData uri="http://schemas.microsoft.com/office/word/2010/wordprocessingShape">
+                    <wps:wsp>
+                      <wps:cNvSpPr txBox="1"/>
+                      <wps:spPr>
+                        <a:xfrm>
+                          <a:off x="0" y="0"/>
+                          <a:ext cx="5534025" cy="635"/>
+                        </a:xfrm>
+                        <a:prstGeom prst="rect">
+                          <a:avLst/>
+                        </a:prstGeom>
+                        <a:solidFill>
+                          <a:prstClr val="white"/>
+                        </a:solidFill>
+                        <a:ln>
+                          <a:noFill/>
+                        </a:ln>
+                      </wps:spPr>
+                      <wps:txbx>
+                        <w:txbxContent>
+                          <w:p>
+                            <w:pPr>
+                              <w:pStyle w:val="a7"/>
+                              <w:jc w:val="center"/>
+                              <w:rPr>
+                                <w:rFonts w:asciiTheme="majorHAnsi" w:hAnsiTheme="majorHAnsi" w:cstheme="majorHAnsi"/>
+                                <w:b/>
+                                <w:bCs/>
+                                <w:i w:val="0"/>
+                                <w:iCs w:val="0"/>
+                                <w:noProof/>
+                                <w:color w:val="000000" w:themeColor="text1"/>
+                                <w:sz w:val="20"/>
+                                <w:szCs w:val="20"/>
+                              </w:rPr>
+                            </w:pPr>
+                            <w:r>
+                              <w:rPr>
+                                <w:b/>
+                                <w:bCs/>
+                                <w:i w:val="0"/>
+                                <w:iCs w:val="0"/>
+                                <w:color w:val="000000" w:themeColor="text1"/>
+                                <w:sz w:val="20"/>
+                                <w:szCs w:val="20"/>
+                              </w:rPr>
+                              <w:t xml:space="preserve">Рисунок </w:t>
+                            </w:r>
+                            <w:r>
+                              <w:rPr>
+                                <w:b/>
+                                <w:bCs/>
+                                <w:i w:val="0"/>
+                                <w:iCs w:val="0"/>
+                                <w:color w:val="000000" w:themeColor="text1"/>
+                                <w:sz w:val="20"/>
+                                <w:szCs w:val="20"/>
+                              </w:rPr>
+                              <w:fldChar w:fldCharType="begin"/>
+                            </w:r>
+                            <w:r>
+                              <w:rPr>
+                                <w:b/>
+                                <w:bCs/>
+                                <w:i w:val="0"/>
+                                <w:iCs w:val="0"/>
+                                <w:color w:val="000000" w:themeColor="text1"/>
+                                <w:sz w:val="20"/>
+                                <w:szCs w:val="20"/>
+                              </w:rPr>
+                              <w:instrText xml:space="preserve"> SEQ Рисунок \* ARABIC </w:instrText>
+                            </w:r>
+                            <w:r>
+                              <w:rPr>
+                                <w:b/>
+                                <w:bCs/>
+                                <w:i w:val="0"/>
+                                <w:iCs w:val="0"/>
+                                <w:color w:val="000000" w:themeColor="text1"/>
+                                <w:sz w:val="20"/>
+                                <w:szCs w:val="20"/>
+                              </w:rPr>
+                              <w:fldChar w:fldCharType="separate"/>
+                            </w:r>
+                            <w:r>
+                              <w:rPr>
+                                <w:b/>
+                                <w:bCs/>
+                                <w:i w:val="0"/>
+                                <w:iCs w:val="0"/>
+                                <w:noProof/>
+                                <w:color w:val="000000" w:themeColor="text1"/>
+                                <w:sz w:val="20"/>
+                                <w:szCs w:val="20"/>
+                              </w:rPr>
+                              <w:t>13</w:t>
+                            </w:r>
+                            <w:r>
+                              <w:rPr>
+                                <w:b/>
+                                <w:bCs/>
+                                <w:i w:val="0"/>
+                                <w:iCs w:val="0"/>
+                                <w:color w:val="000000" w:themeColor="text1"/>
+                                <w:sz w:val="20"/>
+                                <w:szCs w:val="20"/>
+                              </w:rPr>
+                              <w:fldChar w:fldCharType="end"/>
+                            </w:r>
+                            <w:r>
+                              <w:rPr>
+                                <w:b/>
+                                <w:bCs/>
+                                <w:i w:val="0"/>
+                                <w:iCs w:val="0"/>
+                                <w:color w:val="000000" w:themeColor="text1"/>
+                                <w:sz w:val="20"/>
+                                <w:szCs w:val="20"/>
+                              </w:rPr>
+                              <w:t>. Блок-схема для задачи 2</w:t>
+                            </w:r>
+                          </w:p>
+                        </w:txbxContent>
+                      </wps:txbx>
+                      <wps:bodyPr rot="0" spcFirstLastPara="0" vertOverflow="overflow" horzOverflow="overflow" vert="horz" wrap="square" lIns="0" tIns="0" rIns="0" bIns="0" numCol="1" spcCol="0" rtlCol="0" fromWordArt="0" anchor="t" anchorCtr="0" forceAA="0" compatLnSpc="1">
+                        <a:prstTxWarp prst="textNoShape">
+                          <a:avLst/>
+                        </a:prstTxWarp>
+                        <a:spAutoFit/>
+                      </wps:bodyPr>
+                    </wps:wsp>
+                  </a:graphicData>
+                </a:graphic>
+              </wp:anchor>
+            </w:drawing>
+          </mc:Choice>
+          <mc:Fallback>
+            <w:pict>
+              <v:shape w14:anchorId="1C213FBC" id="Надпись 28" o:spid="_x0000_s1039" type="#_x0000_t202" style="position:absolute;margin-left:0;margin-top:487.25pt;width:435.75pt;height:.05pt;z-index:251699200;visibility:visible;mso-wrap-style:square;mso-wrap-distance-left:9pt;mso-wrap-distance-top:0;mso-wrap-distance-right:9pt;mso-wrap-distance-bottom:0;mso-position-horizontal:center;mso-position-horizontal-relative:page;mso-position-vertical:absolute;mso-position-vertical-relative:text;v-text-anchor:top" o:gfxdata="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" stroked="f">
+                <v:textbox style="mso-fit-shape-to-text:t" inset="0,0,0,0">
+                  <w:txbxContent>
+                    <w:p>
+                      <w:pPr>
+                        <w:pStyle w:val="a7"/>
+                        <w:jc w:val="center"/>
+                        <w:rPr>
+                          <w:rFonts w:asciiTheme="majorHAnsi" w:hAnsiTheme="majorHAnsi" w:cstheme="majorHAnsi"/>
+                          <w:b/>
+                          <w:bCs/>
+                          <w:i w:val="0"/>
+                          <w:iCs w:val="0"/>
+                          <w:noProof/>
+                          <w:color w:val="000000" w:themeColor="text1"/>
+                          <w:sz w:val="20"/>
+                          <w:szCs w:val="20"/>
+                        </w:rPr>
+                      </w:pPr>
+                      <w:r>
+                        <w:rPr>
+                          <w:b/>
+                          <w:bCs/>
+                          <w:i w:val="0"/>
+                          <w:iCs w:val="0"/>
+                          <w:color w:val="000000" w:themeColor="text1"/>
+                          <w:sz w:val="20"/>
+                          <w:szCs w:val="20"/>
+                        </w:rPr>
+                        <w:t xml:space="preserve">Рисунок </w:t>
+                      </w:r>
+                      <w:r>
+                        <w:rPr>
+                          <w:b/>
+                          <w:bCs/>
+                          <w:i w:val="0"/>
+                          <w:iCs w:val="0"/>
+                          <w:color w:val="000000" w:themeColor="text1"/>
+                          <w:sz w:val="20"/>
+                          <w:szCs w:val="20"/>
+                        </w:rPr>
+                        <w:fldChar w:fldCharType="begin"/>
+                      </w:r>
+                      <w:r>
+                        <w:rPr>
+                          <w:b/>
+                          <w:bCs/>
+                          <w:i w:val="0"/>
+                          <w:iCs w:val="0"/>
+                          <w:color w:val="000000" w:themeColor="text1"/>
+                          <w:sz w:val="20"/>
+                          <w:szCs w:val="20"/>
+                        </w:rPr>
+                        <w:instrText xml:space="preserve"> SEQ Рисунок \* ARABIC </w:instrText>
+                      </w:r>
+                      <w:r>
+                        <w:rPr>
+                          <w:b/>
+                          <w:bCs/>
+                          <w:i w:val="0"/>
+                          <w:iCs w:val="0"/>
+                          <w:color w:val="000000" w:themeColor="text1"/>
+                          <w:sz w:val="20"/>
+                          <w:szCs w:val="20"/>
+                        </w:rPr>
+                        <w:fldChar w:fldCharType="separate"/>
+                      </w:r>
+                      <w:r>
+                        <w:rPr>
+                          <w:b/>
+                          <w:bCs/>
+                          <w:i w:val="0"/>
+                          <w:iCs w:val="0"/>
+                          <w:noProof/>
+                          <w:color w:val="000000" w:themeColor="text1"/>
+                          <w:sz w:val="20"/>
+                          <w:szCs w:val="20"/>
+                        </w:rPr>
+                        <w:t>13</w:t>
+                      </w:r>
+                      <w:r>
+                        <w:rPr>
+                          <w:b/>
+                          <w:bCs/>
+                          <w:i w:val="0"/>
+                          <w:iCs w:val="0"/>
+                          <w:color w:val="000000" w:themeColor="text1"/>
+                          <w:sz w:val="20"/>
+                          <w:szCs w:val="20"/>
+                        </w:rPr>
+                        <w:fldChar w:fldCharType="end"/>
+                      </w:r>
+                      <w:r>
+                        <w:rPr>
+                          <w:b/>
+                          <w:bCs/>
+                          <w:i w:val="0"/>
+                          <w:iCs w:val="0"/>
+                          <w:color w:val="000000" w:themeColor="text1"/>
+                          <w:sz w:val="20"/>
+                          <w:szCs w:val="20"/>
+                        </w:rPr>
+                        <w:t>. Блок-схема для задачи 2</w:t>
+                      </w:r>
+                    </w:p>
+                  </w:txbxContent>
+                </v:textbox>
+                <w10:wrap type="square" anchorx="page"/>
+              </v:shape>
+            </w:pict>
+          </mc:Fallback>
+        </mc:AlternateContent>
+      </w:r>
+      <w:r>
+        <w:rPr>
+          <w:rFonts w:asciiTheme="majorHAnsi" w:hAnsiTheme="majorHAnsi" w:cstheme="majorHAnsi"/>
+          <w:sz w:val="24"/>
+          <w:szCs w:val="24"/>
+        </w:rPr>
+        <w:br w:type="page"/>
+      </w:r>
+    </w:p>
+    <w:p>
+      <w:pPr>
+        <w:pStyle w:val="2"/>
+        <w:jc w:val="center"/>
+        <w:rPr>
+          <w:rFonts w:cstheme="majorHAnsi"/>
+          <w:b/>
+          <w:bCs/>
+          <w:color w:val="auto"/>
+          <w:sz w:val="28"/>
+          <w:szCs w:val="28"/>
+        </w:rPr>
+      </w:pPr>
+      <w:r>
+        <w:rPr>
+          <w:rFonts w:cstheme="majorHAnsi"/>
+          <w:b/>
+          <w:bCs/>
+          <w:color w:val="auto"/>
+          <w:sz w:val="28"/>
+          <w:szCs w:val="28"/>
+        </w:rPr>
+        <w:lastRenderedPageBreak/>
+        <w:t>Дополнительная информация</w:t>
+      </w:r>
+    </w:p>
+    <w:p/>
+    <w:p/>
+    <w:p>
+      <w:r>
+        <w:t xml:space="preserve">Ссылка на </w:t>
+      </w:r>
+      <w:r>
+        <w:rPr>
+          <w:lang w:val="en-US"/>
+        </w:rPr>
+        <w:t>GitHub</w:t>
+      </w:r>
+      <w:r>
+        <w:t xml:space="preserve"> </w:t>
+      </w:r>
+      <w:r>
+        <w:t xml:space="preserve">со всеми файликами и </w:t>
+      </w:r>
+      <w:r>
+        <w:rPr>
+          <w:lang w:val="en-US"/>
+        </w:rPr>
+        <w:t>Word</w:t>
+      </w:r>
+      <w:r>
+        <w:t xml:space="preserve"> </w:t>
+      </w:r>
+      <w:r>
+        <w:t>документом</w:t>
+      </w:r>
+      <w:r>
+        <w:t>:</w:t>
+      </w:r>
+    </w:p>
+    <w:p>
+      <w:r>
+        <w:t xml:space="preserve"> </w:t>
+      </w:r>
+    </w:p>
+    <w:p>
+      <w:r>
+        <w:t>https://github.com/FisshKaa/PZ_2_Chumakov.git</w:t>
       </w:r>
     </w:p>
     <w:sectPr>

</xml_diff>